<commit_message>
Card: if no image show volunteers
</commit_message>
<xml_diff>
--- a/Jak-pomagac-instrukcja.docx
+++ b/Jak-pomagac-instrukcja.docx
@@ -156,10 +156,7 @@
         <w:t>Dla całego świata możesz być nikim, a dla innych możesz być całym światem</w:t>
       </w:r>
       <w:r>
-        <w:t>” –</w:t>
-      </w:r>
-      <w:r>
-        <w:t xml:space="preserve"> </w:t>
+        <w:t xml:space="preserve">” – </w:t>
       </w:r>
       <w:proofErr w:type="spellStart"/>
       <w:r>
@@ -175,16 +172,7 @@
       </w:r>
       <w:proofErr w:type="spellEnd"/>
       <w:r>
-        <w:t xml:space="preserve">, </w:t>
-      </w:r>
-      <w:r>
-        <w:t>”</w:t>
-      </w:r>
-      <w:r>
-        <w:t>Mały książę</w:t>
-      </w:r>
-      <w:r>
-        <w:t>”</w:t>
+        <w:t>, ”Mały książę”</w:t>
       </w:r>
     </w:p>
     <w:p>
@@ -341,13 +329,7 @@
         </w:numPr>
       </w:pPr>
       <w:r>
-        <w:t>Wolontariat to świadoma, dobrowolna</w:t>
-      </w:r>
-      <w:r>
-        <w:t xml:space="preserve"> działalność podejmowaną na rzecz innych, wykraczającą poza więzy rod</w:t>
-      </w:r>
-      <w:r>
-        <w:t>zinno-koleżeńsko-przyjacielskie</w:t>
+        <w:t>Wolontariat to świadoma, dobrowolna działalność podejmowaną na rzecz innych, wykraczającą poza więzy rodzinno-koleżeńsko-przyjacielskie</w:t>
       </w:r>
     </w:p>
     <w:p>
@@ -359,43 +341,7 @@
         </w:numPr>
       </w:pPr>
       <w:r>
-        <w:t>W</w:t>
-      </w:r>
-      <w:r>
-        <w:t>olontariuszem jest ten,</w:t>
-      </w:r>
-      <w:r>
-        <w:t xml:space="preserve"> </w:t>
-      </w:r>
-      <w:r>
-        <w:t>kto dobrowolnie i świadomie oraz bez</w:t>
-      </w:r>
-      <w:r>
-        <w:t xml:space="preserve"> </w:t>
-      </w:r>
-      <w:r>
-        <w:t>wynagrodzenia angażuje się w pracę na</w:t>
-      </w:r>
-      <w:r>
-        <w:t xml:space="preserve"> </w:t>
-      </w:r>
-      <w:r>
-        <w:t>rzecz osób, organizacji pozarządowych,</w:t>
-      </w:r>
-      <w:r>
-        <w:t xml:space="preserve"> </w:t>
-      </w:r>
-      <w:r>
-        <w:t>a także rozmaitych instytucji</w:t>
-      </w:r>
-      <w:r>
-        <w:t xml:space="preserve"> </w:t>
-      </w:r>
-      <w:r>
-        <w:t>działających w różnych obszarach</w:t>
-      </w:r>
-      <w:r>
-        <w:t xml:space="preserve"> </w:t>
+        <w:t xml:space="preserve">Wolontariuszem jest ten, kto dobrowolnie i świadomie oraz bez wynagrodzenia angażuje się w pracę na rzecz osób, organizacji pozarządowych, a także rozmaitych instytucji działających w różnych obszarach </w:t>
       </w:r>
       <w:r>
         <w:t>społecznych</w:t>
@@ -410,22 +356,7 @@
         </w:numPr>
       </w:pPr>
       <w:r>
-        <w:t>K</w:t>
-      </w:r>
-      <w:r>
-        <w:t xml:space="preserve">ażdego roku </w:t>
-      </w:r>
-      <w:r>
-        <w:t xml:space="preserve">w dniu 5 grudnia </w:t>
-      </w:r>
-      <w:r>
-        <w:t>obchodzony jest Międzynarodowy</w:t>
-      </w:r>
-      <w:r>
-        <w:t xml:space="preserve"> </w:t>
-      </w:r>
-      <w:r>
-        <w:t>Dzień Wolontariusza</w:t>
+        <w:t>Każdego roku w dniu 5 grudnia obchodzony jest Międzynarodowy Dzień Wolontariusza</w:t>
       </w:r>
     </w:p>
     <w:p/>
@@ -460,79 +391,227 @@
         </w:numPr>
       </w:pPr>
       <w:r>
-        <w:t>Wiele</w:t>
-      </w:r>
-      <w:r>
-        <w:t xml:space="preserve"> fundacji i</w:t>
-      </w:r>
-      <w:r>
+        <w:t>Wiele fundacji i stowarzyszeń chętnie podejmuje współpracę z wolontariuszami, którzy angażują się w działania wynikające z profilu działalności danej organizacji</w:t>
+      </w:r>
+    </w:p>
+    <w:p>
+      <w:pPr>
+        <w:pStyle w:val="Akapitzlist"/>
+        <w:numPr>
+          <w:ilvl w:val="0"/>
+          <w:numId w:val="4"/>
+        </w:numPr>
+      </w:pPr>
+      <w:r>
+        <w:t xml:space="preserve">Wolontariusze zapraszani są zarówno do współpracy długoterminowej, jak i akcyjnej. </w:t>
+      </w:r>
+    </w:p>
+    <w:p>
+      <w:pPr>
+        <w:pStyle w:val="Akapitzlist"/>
+        <w:numPr>
+          <w:ilvl w:val="0"/>
+          <w:numId w:val="4"/>
+        </w:numPr>
+      </w:pPr>
+      <w:r>
+        <w:t>Wykonują bardzo różne zadania, od prostych prac biurowych, organizacyjnych, po udział i współtworzenie kampanii i projektów danej organizacji.</w:t>
+      </w:r>
+    </w:p>
+    <w:p>
+      <w:pPr>
+        <w:rPr>
+          <w:b/>
+        </w:rPr>
+      </w:pPr>
+      <w:r>
+        <w:rPr>
+          <w:b/>
+        </w:rPr>
+        <w:t xml:space="preserve">Wolontariat </w:t>
+      </w:r>
+      <w:r>
+        <w:rPr>
+          <w:b/>
+        </w:rPr>
+        <w:t>sportowy</w:t>
+      </w:r>
+    </w:p>
+    <w:p>
+      <w:pPr>
+        <w:pStyle w:val="Akapitzlist"/>
+        <w:numPr>
+          <w:ilvl w:val="0"/>
+          <w:numId w:val="5"/>
+        </w:numPr>
+      </w:pPr>
+      <w:r>
+        <w:t xml:space="preserve">O wolontariacie sportowym mówimy najczęściej przy okazji organizacji zawodów, rozgrywek czy mistrzostw o charakterze sportowym i rekreacyjnym. </w:t>
+      </w:r>
+    </w:p>
+    <w:p>
+      <w:pPr>
+        <w:pStyle w:val="Akapitzlist"/>
+        <w:numPr>
+          <w:ilvl w:val="0"/>
+          <w:numId w:val="5"/>
+        </w:numPr>
+      </w:pPr>
+      <w:r>
+        <w:t xml:space="preserve">Organizatorzy takich wydarzeń często i chętnie korzystają ze wsparcia wolontariuszy, którzy pomagają np. na trasie maratonu, czuwają nad prawidłowym przebiegiem zawodów, wspierają zawodników i kibiców. </w:t>
+      </w:r>
+    </w:p>
+    <w:p>
+      <w:pPr>
+        <w:pStyle w:val="Akapitzlist"/>
+        <w:numPr>
+          <w:ilvl w:val="0"/>
+          <w:numId w:val="5"/>
+        </w:numPr>
+      </w:pPr>
+      <w:r>
+        <w:t>Dla miłośników danej dyscypliny sportu to dobra okazja, aby poznać zaplecze organizacyjne dużych imprez sportowych.</w:t>
+      </w:r>
+    </w:p>
+    <w:p>
+      <w:pPr>
+        <w:rPr>
+          <w:b/>
+        </w:rPr>
+      </w:pPr>
+      <w:r>
+        <w:rPr>
+          <w:b/>
+        </w:rPr>
+        <w:t xml:space="preserve">Wolontariat </w:t>
+      </w:r>
+      <w:r>
+        <w:rPr>
+          <w:b/>
+        </w:rPr>
+        <w:t>hospicyjny</w:t>
+      </w:r>
+    </w:p>
+    <w:p>
+      <w:pPr>
+        <w:pStyle w:val="Akapitzlist"/>
+        <w:numPr>
+          <w:ilvl w:val="0"/>
+          <w:numId w:val="6"/>
+        </w:numPr>
+      </w:pPr>
+      <w:r>
+        <w:t>Z pomocy wolontariuszy korzystają też takie miejsca jak szpitale czy hospicja.</w:t>
+      </w:r>
+    </w:p>
+    <w:p>
+      <w:pPr>
+        <w:pStyle w:val="Akapitzlist"/>
+        <w:numPr>
+          <w:ilvl w:val="0"/>
+          <w:numId w:val="6"/>
+        </w:numPr>
+      </w:pPr>
+      <w:r>
+        <w:t>Wolontariusze podejmują w tym przypadku zadania biurowe, pomagają przy organizacji akcji charytatywnych, wspierają personel medyczny, ale też angażują się w zadania wymagające wcześniejszego przeszkolenia tj. pomoc choremu i jego rodzinie.</w:t>
+      </w:r>
+    </w:p>
+    <w:p>
+      <w:pPr>
+        <w:rPr>
+          <w:b/>
+        </w:rPr>
+      </w:pPr>
+      <w:r>
+        <w:rPr>
+          <w:b/>
+        </w:rPr>
+        <w:t>Wolontariat szkolny</w:t>
+      </w:r>
+    </w:p>
+    <w:p>
+      <w:pPr>
+        <w:pStyle w:val="Akapitzlist"/>
+        <w:numPr>
+          <w:ilvl w:val="0"/>
+          <w:numId w:val="7"/>
+        </w:numPr>
+      </w:pPr>
+      <w:r>
+        <w:t>W wielu szkołach tworzy się szkolne koła wolontariatu, w ramach których chętni uczniowie mogą realizować działania na terenie szkoły na rzecz środowiska szkolnego, jak również zaangażować się w działania poza szkołą, wspierając np. lokalne instytucje czy organizacje pozarządowe.</w:t>
+      </w:r>
+    </w:p>
+    <w:p>
+      <w:pPr>
+        <w:rPr>
+          <w:b/>
+        </w:rPr>
+      </w:pPr>
+      <w:r>
+        <w:rPr>
+          <w:b/>
+        </w:rPr>
+        <w:t>Wolontariat pracowniczy</w:t>
+      </w:r>
+    </w:p>
+    <w:p>
+      <w:pPr>
+        <w:pStyle w:val="Akapitzlist"/>
+        <w:numPr>
+          <w:ilvl w:val="0"/>
+          <w:numId w:val="7"/>
+        </w:numPr>
+      </w:pPr>
+      <w:r>
+        <w:t xml:space="preserve">Coraz popularniejsza forma wolontariatu, organizowana i wspierana zwłaszcza przez duże międzynarodowe firmy. Ten rodzaj wolontariatu wpisuje się w społeczną odpowiedzialność biznesu – </w:t>
+      </w:r>
+      <w:proofErr w:type="spellStart"/>
+      <w:r>
+        <w:rPr>
+          <w:i/>
+        </w:rPr>
+        <w:t>Corporate</w:t>
+      </w:r>
+      <w:proofErr w:type="spellEnd"/>
+      <w:r>
+        <w:rPr>
+          <w:i/>
+        </w:rPr>
         <w:t xml:space="preserve"> </w:t>
       </w:r>
-      <w:r>
-        <w:t>stowarzyszeń chętnie podejmuje współpracę z</w:t>
-      </w:r>
-      <w:r>
+      <w:proofErr w:type="spellStart"/>
+      <w:r>
+        <w:rPr>
+          <w:i/>
+        </w:rPr>
+        <w:t>Social</w:t>
+      </w:r>
+      <w:proofErr w:type="spellEnd"/>
+      <w:r>
+        <w:rPr>
+          <w:i/>
+        </w:rPr>
         <w:t xml:space="preserve"> </w:t>
       </w:r>
-      <w:r>
-        <w:t>wolontariuszami, którzy angażują się w działania</w:t>
-      </w:r>
-      <w:r>
-        <w:t xml:space="preserve"> </w:t>
-      </w:r>
-      <w:r>
-        <w:t>wynikające z profilu</w:t>
-      </w:r>
-      <w:r>
-        <w:t xml:space="preserve"> działalności danej organizacji</w:t>
-      </w:r>
-    </w:p>
-    <w:p>
-      <w:pPr>
-        <w:pStyle w:val="Akapitzlist"/>
-        <w:numPr>
-          <w:ilvl w:val="0"/>
-          <w:numId w:val="4"/>
-        </w:numPr>
-      </w:pPr>
-      <w:r>
-        <w:t>Wolontariusze zapraszani są zarówno do współpracy</w:t>
-      </w:r>
-      <w:r>
-        <w:t xml:space="preserve"> </w:t>
-      </w:r>
-      <w:r>
-        <w:t xml:space="preserve">długoterminowej, jak i akcyjnej. </w:t>
-      </w:r>
-    </w:p>
-    <w:p>
-      <w:pPr>
-        <w:pStyle w:val="Akapitzlist"/>
-        <w:numPr>
-          <w:ilvl w:val="0"/>
-          <w:numId w:val="4"/>
-        </w:numPr>
-      </w:pPr>
-      <w:r>
-        <w:t>Wykonują bardzo różne</w:t>
-      </w:r>
-      <w:r>
-        <w:t xml:space="preserve"> </w:t>
-      </w:r>
-      <w:r>
-        <w:t>zadania, od prostych prac biurowych, organizacyjnych, po</w:t>
-      </w:r>
-      <w:r>
-        <w:t xml:space="preserve"> </w:t>
-      </w:r>
-      <w:r>
-        <w:t>udział i współtworzenie kampanii i projektów danej</w:t>
-      </w:r>
-      <w:r>
-        <w:t xml:space="preserve"> </w:t>
-      </w:r>
-      <w:r>
-        <w:t>organizacji.</w:t>
+      <w:proofErr w:type="spellStart"/>
+      <w:r>
+        <w:rPr>
+          <w:i/>
+        </w:rPr>
+        <w:t>Responsibility</w:t>
+      </w:r>
+      <w:proofErr w:type="spellEnd"/>
+    </w:p>
+    <w:p>
+      <w:pPr>
+        <w:pStyle w:val="Akapitzlist"/>
+        <w:numPr>
+          <w:ilvl w:val="0"/>
+          <w:numId w:val="7"/>
+        </w:numPr>
+      </w:pPr>
+      <w:r>
+        <w:t xml:space="preserve">Pracownicy-wolontariusze dobrowolnie podejmują różne prace na rzecz potrzebujących, a firma wspiera ich w tych działaniach w ramach swoich możliwości finansowych czy organizacyjnych. </w:t>
       </w:r>
     </w:p>
     <w:p>
@@ -545,329 +624,43 @@
         <w:rPr>
           <w:b/>
         </w:rPr>
-        <w:t xml:space="preserve">Wolontariat </w:t>
-      </w:r>
-      <w:r>
+        <w:t>Wolontariat seniorów</w:t>
+      </w:r>
+    </w:p>
+    <w:p>
+      <w:pPr>
+        <w:pStyle w:val="Akapitzlist"/>
+        <w:numPr>
+          <w:ilvl w:val="0"/>
+          <w:numId w:val="8"/>
+        </w:numPr>
+      </w:pPr>
+      <w:r>
+        <w:t>Wolontariat seniorów jest dowodem na to, że wolontariuszem można być w każdym wieku.</w:t>
+      </w:r>
+    </w:p>
+    <w:p>
+      <w:pPr>
+        <w:pStyle w:val="Akapitzlist"/>
+        <w:numPr>
+          <w:ilvl w:val="0"/>
+          <w:numId w:val="8"/>
+        </w:numPr>
+      </w:pPr>
+      <w:r>
+        <w:t>Wolontariusze-seniorzy chętnie angażują swój wolny czas, dzieląc się wiedzą, umiejętnościami i doświadczeniem.</w:t>
+      </w:r>
+    </w:p>
+    <w:p>
+      <w:pPr>
         <w:rPr>
           <w:b/>
         </w:rPr>
-        <w:t>sportowy</w:t>
-      </w:r>
-    </w:p>
-    <w:p>
-      <w:pPr>
-        <w:pStyle w:val="Akapitzlist"/>
-        <w:numPr>
-          <w:ilvl w:val="0"/>
-          <w:numId w:val="5"/>
-        </w:numPr>
-      </w:pPr>
-      <w:r>
-        <w:t>O wolontariacie sportowym mówimy najczęściej przy</w:t>
-      </w:r>
-      <w:r>
-        <w:t xml:space="preserve"> </w:t>
-      </w:r>
-      <w:r>
-        <w:t>okazji organizacji zawodów, rozgrywek czy mistrzostw o</w:t>
-      </w:r>
-      <w:r>
-        <w:t xml:space="preserve"> </w:t>
-      </w:r>
-      <w:r>
-        <w:t xml:space="preserve">charakterze sportowym i rekreacyjnym. </w:t>
-      </w:r>
-    </w:p>
-    <w:p>
-      <w:pPr>
-        <w:pStyle w:val="Akapitzlist"/>
-        <w:numPr>
-          <w:ilvl w:val="0"/>
-          <w:numId w:val="5"/>
-        </w:numPr>
-      </w:pPr>
-      <w:r>
-        <w:t>Organizatorzy</w:t>
-      </w:r>
-      <w:r>
-        <w:t xml:space="preserve"> </w:t>
-      </w:r>
-      <w:r>
-        <w:t>takich wydarzeń często i chętnie korzystają ze wsparcia</w:t>
-      </w:r>
-      <w:r>
-        <w:t xml:space="preserve"> </w:t>
-      </w:r>
-      <w:r>
-        <w:t>wolontariuszy, którzy pomagają np. na trasie maratonu,</w:t>
-      </w:r>
-      <w:r>
-        <w:t xml:space="preserve"> </w:t>
-      </w:r>
-      <w:r>
-        <w:t>czuwają nad prawidłowym przebiegiem zawodów,</w:t>
-      </w:r>
-      <w:r>
-        <w:t xml:space="preserve"> </w:t>
-      </w:r>
-      <w:r>
-        <w:t xml:space="preserve">wspierają zawodników i kibiców. </w:t>
-      </w:r>
-    </w:p>
-    <w:p>
-      <w:pPr>
-        <w:pStyle w:val="Akapitzlist"/>
-        <w:numPr>
-          <w:ilvl w:val="0"/>
-          <w:numId w:val="5"/>
-        </w:numPr>
-      </w:pPr>
-      <w:r>
-        <w:t>Dla miłośników danej</w:t>
-      </w:r>
-      <w:r>
-        <w:t xml:space="preserve"> </w:t>
-      </w:r>
-      <w:r>
-        <w:t>dyscypliny sportu to dobra okazja, aby poznać zaplecze</w:t>
-      </w:r>
-      <w:r>
-        <w:t xml:space="preserve"> </w:t>
-      </w:r>
-      <w:r>
-        <w:t>organizacyjne dużych imprez sportowych.</w:t>
-      </w:r>
-    </w:p>
-    <w:p>
-      <w:pPr>
+      </w:pPr>
+      <w:r>
         <w:rPr>
           <w:b/>
         </w:rPr>
-      </w:pPr>
-      <w:r>
-        <w:rPr>
-          <w:b/>
-        </w:rPr>
-        <w:t xml:space="preserve">Wolontariat </w:t>
-      </w:r>
-      <w:r>
-        <w:rPr>
-          <w:b/>
-        </w:rPr>
-        <w:t>hospicyjny</w:t>
-      </w:r>
-    </w:p>
-    <w:p>
-      <w:pPr>
-        <w:pStyle w:val="Akapitzlist"/>
-        <w:numPr>
-          <w:ilvl w:val="0"/>
-          <w:numId w:val="6"/>
-        </w:numPr>
-      </w:pPr>
-      <w:r>
-        <w:t>Z pomocy wolontariuszy korzystają też takie</w:t>
-      </w:r>
-      <w:r>
-        <w:t xml:space="preserve"> </w:t>
-      </w:r>
-      <w:r>
-        <w:t>miejsca jak szpitale czy hospicja.</w:t>
-      </w:r>
-    </w:p>
-    <w:p>
-      <w:pPr>
-        <w:pStyle w:val="Akapitzlist"/>
-        <w:numPr>
-          <w:ilvl w:val="0"/>
-          <w:numId w:val="6"/>
-        </w:numPr>
-      </w:pPr>
-      <w:r>
-        <w:t>Wolontariusze podejmują w tym przypadku</w:t>
-      </w:r>
-      <w:r>
-        <w:t xml:space="preserve"> </w:t>
-      </w:r>
-      <w:r>
-        <w:t>zadania biurowe, pomagają przy organizacji</w:t>
-      </w:r>
-      <w:r>
-        <w:t xml:space="preserve"> </w:t>
-      </w:r>
-      <w:r>
-        <w:t>akcji charytatywnych, wspierają personel</w:t>
-      </w:r>
-      <w:r>
-        <w:t xml:space="preserve"> </w:t>
-      </w:r>
-      <w:r>
-        <w:t>medyczny, ale też angażują się w zadania</w:t>
-      </w:r>
-      <w:r>
-        <w:t xml:space="preserve"> </w:t>
-      </w:r>
-      <w:r>
-        <w:t>wymagające wcześniejszego przeszkolenia tj.</w:t>
-      </w:r>
-      <w:r>
-        <w:t xml:space="preserve"> </w:t>
-      </w:r>
-      <w:r>
-        <w:t>pomoc choremu i jego rodzinie.</w:t>
-      </w:r>
-    </w:p>
-    <w:p>
-      <w:pPr>
-        <w:rPr>
-          <w:b/>
-        </w:rPr>
-      </w:pPr>
-      <w:r>
-        <w:rPr>
-          <w:b/>
-        </w:rPr>
-        <w:t>Wolontariat szkolny</w:t>
-      </w:r>
-    </w:p>
-    <w:p>
-      <w:pPr>
-        <w:pStyle w:val="Akapitzlist"/>
-        <w:numPr>
-          <w:ilvl w:val="0"/>
-          <w:numId w:val="7"/>
-        </w:numPr>
-      </w:pPr>
-      <w:r>
-        <w:t>W wielu szkołach tworzy się szkolne koła wolontariatu, w ramach których chętni uczniowie mogą realizować działania na terenie szkoły na rzecz środowiska szkolnego, jak również zaangażować się w działania poza szkołą, wspierając np. lokalne instytucje czy organizacje pozarządowe.</w:t>
-      </w:r>
-    </w:p>
-    <w:p>
-      <w:pPr>
-        <w:rPr>
-          <w:b/>
-        </w:rPr>
-      </w:pPr>
-      <w:r>
-        <w:rPr>
-          <w:b/>
-        </w:rPr>
-        <w:t>Wolontariat pracowniczy</w:t>
-      </w:r>
-    </w:p>
-    <w:p>
-      <w:pPr>
-        <w:pStyle w:val="Akapitzlist"/>
-        <w:numPr>
-          <w:ilvl w:val="0"/>
-          <w:numId w:val="7"/>
-        </w:numPr>
-      </w:pPr>
-      <w:r>
-        <w:t>Coraz popularniejsza forma wolontariatu, organizowana i wspierana zwłaszcza przez duże międzynarodowe firmy. Ten rodzaj wolontariatu wpisuje się w społ</w:t>
-      </w:r>
-      <w:r>
-        <w:t xml:space="preserve">eczną odpowiedzialność biznesu – </w:t>
-      </w:r>
-      <w:proofErr w:type="spellStart"/>
-      <w:r>
-        <w:rPr>
-          <w:i/>
-        </w:rPr>
-        <w:t>Corporate</w:t>
-      </w:r>
-      <w:proofErr w:type="spellEnd"/>
-      <w:r>
-        <w:rPr>
-          <w:i/>
-        </w:rPr>
-        <w:t xml:space="preserve"> </w:t>
-      </w:r>
-      <w:proofErr w:type="spellStart"/>
-      <w:r>
-        <w:rPr>
-          <w:i/>
-        </w:rPr>
-        <w:t>Social</w:t>
-      </w:r>
-      <w:proofErr w:type="spellEnd"/>
-      <w:r>
-        <w:rPr>
-          <w:i/>
-        </w:rPr>
-        <w:t xml:space="preserve"> </w:t>
-      </w:r>
-      <w:proofErr w:type="spellStart"/>
-      <w:r>
-        <w:rPr>
-          <w:i/>
-        </w:rPr>
-        <w:t>Responsibility</w:t>
-      </w:r>
-      <w:proofErr w:type="spellEnd"/>
-    </w:p>
-    <w:p>
-      <w:pPr>
-        <w:pStyle w:val="Akapitzlist"/>
-        <w:numPr>
-          <w:ilvl w:val="0"/>
-          <w:numId w:val="7"/>
-        </w:numPr>
-      </w:pPr>
-      <w:r>
-        <w:t xml:space="preserve">Pracownicy-wolontariusze dobrowolnie podejmują różne prace na rzecz potrzebujących, a firma wspiera ich w tych działaniach w ramach swoich możliwości finansowych czy organizacyjnych. </w:t>
-      </w:r>
-    </w:p>
-    <w:p>
-      <w:pPr>
-        <w:rPr>
-          <w:b/>
-        </w:rPr>
-      </w:pPr>
-      <w:r>
-        <w:rPr>
-          <w:b/>
-        </w:rPr>
-        <w:t>Wolontariat seniorów</w:t>
-      </w:r>
-    </w:p>
-    <w:p>
-      <w:pPr>
-        <w:pStyle w:val="Akapitzlist"/>
-        <w:numPr>
-          <w:ilvl w:val="0"/>
-          <w:numId w:val="8"/>
-        </w:numPr>
-      </w:pPr>
-      <w:r>
-        <w:t>Wolontariat seniorów jest dowodem na to, że wolontari</w:t>
-      </w:r>
-      <w:r>
-        <w:t>uszem można być w każdym wieku.</w:t>
-      </w:r>
-    </w:p>
-    <w:p>
-      <w:pPr>
-        <w:pStyle w:val="Akapitzlist"/>
-        <w:numPr>
-          <w:ilvl w:val="0"/>
-          <w:numId w:val="8"/>
-        </w:numPr>
-      </w:pPr>
-      <w:r>
-        <w:t>Wolontariusze-seniorzy chętnie angażują swój wolny czas, dzieląc się wiedzą, umiejętnościami i doświadczeniem.</w:t>
-      </w:r>
-    </w:p>
-    <w:p>
-      <w:pPr>
-        <w:rPr>
-          <w:b/>
-        </w:rPr>
-      </w:pPr>
-      <w:r>
-        <w:rPr>
-          <w:b/>
-        </w:rPr>
         <w:t xml:space="preserve">e-Wolontariat </w:t>
       </w:r>
     </w:p>
@@ -880,13 +673,7 @@
         </w:numPr>
       </w:pPr>
       <w:r>
-        <w:t xml:space="preserve">Szczególnym rodzajem wolontariatu jest wolontariat realizowany wirtualnie, w całości lub częściowo przez </w:t>
-      </w:r>
-      <w:r>
-        <w:t>Internet</w:t>
-      </w:r>
-      <w:r>
-        <w:t xml:space="preserve">. </w:t>
+        <w:t xml:space="preserve">Szczególnym rodzajem wolontariatu jest wolontariat realizowany wirtualnie, w całości lub częściowo przez Internet. </w:t>
       </w:r>
     </w:p>
     <w:p>
@@ -910,10 +697,7 @@
         </w:numPr>
       </w:pPr>
       <w:r>
-        <w:t>P</w:t>
-      </w:r>
-      <w:r>
-        <w:t>rzykładowym zadaniem dla e-wolontariusza jest np. pomoc w administrowaniu strony internetowej organizacji pozarządowej lub pisanie tekstów na stronę.</w:t>
+        <w:t>Przykładowym zadaniem dla e-wolontariusza jest np. pomoc w administrowaniu strony internetowej organizacji pozarządowej lub pisanie tekstów na stronę.</w:t>
       </w:r>
     </w:p>
     <w:p>
@@ -935,20 +719,11 @@
         </w:numPr>
       </w:pPr>
       <w:r>
-        <w:t xml:space="preserve">Ustawa </w:t>
-      </w:r>
-      <w:r>
-        <w:t>z dnia 24 kwietnia 2003 r.</w:t>
-      </w:r>
-      <w:r>
-        <w:t xml:space="preserve"> </w:t>
-      </w:r>
-      <w:r>
-        <w:t>o działalności pożytku publicznego i o wolontariacie</w:t>
-      </w:r>
-    </w:p>
-    <w:p>
-      <w:hyperlink r:id="rId5" w:history="1">
+        <w:t>Ustawa z dnia 24 kwietnia 2003 r. o działalności pożytku publicznego i o wolontariacie</w:t>
+      </w:r>
+    </w:p>
+    <w:p>
+      <w:hyperlink r:id="rId6" w:history="1">
         <w:r>
           <w:rPr>
             <w:rStyle w:val="Hipercze"/>
@@ -970,7 +745,7 @@
       </w:r>
     </w:p>
     <w:p>
-      <w:hyperlink r:id="rId6" w:history="1">
+      <w:hyperlink r:id="rId7" w:history="1">
         <w:r>
           <w:rPr>
             <w:rStyle w:val="Hipercze"/>
@@ -1009,7 +784,7 @@
       <w:r>
         <w:t xml:space="preserve"> Więcej informacji </w:t>
       </w:r>
-      <w:hyperlink r:id="rId7" w:history="1">
+      <w:hyperlink r:id="rId8" w:history="1">
         <w:r>
           <w:rPr>
             <w:rStyle w:val="Hipercze"/>
@@ -1410,7 +1185,72 @@
         <w:pStyle w:val="Nagwek2"/>
       </w:pPr>
       <w:r>
-        <w:t>Jak zorganizować akcję wolontariatu?</w:t>
+        <w:t xml:space="preserve">Jak zorganizować akcję </w:t>
+      </w:r>
+      <w:r>
+        <w:t>pomocy</w:t>
+      </w:r>
+      <w:r>
+        <w:t>?</w:t>
+      </w:r>
+    </w:p>
+    <w:p>
+      <w:pPr>
+        <w:pStyle w:val="Akapitzlist"/>
+        <w:numPr>
+          <w:ilvl w:val="0"/>
+          <w:numId w:val="13"/>
+        </w:numPr>
+      </w:pPr>
+      <w:r>
+        <w:t>Kliknij przycisk „Nowe wydarzenie” znajdujący się w prawym dolnym rogu</w:t>
+      </w:r>
+    </w:p>
+    <w:p>
+      <w:pPr>
+        <w:pStyle w:val="Akapitzlist"/>
+        <w:numPr>
+          <w:ilvl w:val="0"/>
+          <w:numId w:val="13"/>
+        </w:numPr>
+      </w:pPr>
+      <w:r>
+        <w:t>Wypełnij dane wydarzenia: Nazwę, opis, miejsce, lokalizację, wymagany wiek i ilość wolontariuszy oraz Punkty Pomocy</w:t>
+      </w:r>
+      <w:r>
+        <w:t>, które dostaną za uczestnictwo</w:t>
+      </w:r>
+    </w:p>
+    <w:p>
+      <w:pPr>
+        <w:pStyle w:val="Akapitzlist"/>
+        <w:numPr>
+          <w:ilvl w:val="0"/>
+          <w:numId w:val="13"/>
+        </w:numPr>
+      </w:pPr>
+      <w:r>
+        <w:t>Opcjonalnie dodaj swój adres e-mail oraz zdjęcie do wydarzenia</w:t>
+      </w:r>
+    </w:p>
+    <w:p>
+      <w:pPr>
+        <w:pStyle w:val="Akapitzlist"/>
+        <w:numPr>
+          <w:ilvl w:val="0"/>
+          <w:numId w:val="13"/>
+        </w:numPr>
+      </w:pPr>
+      <w:r>
+        <w:t>Wciśnij „Opublikuj”</w:t>
+      </w:r>
+    </w:p>
+    <w:p>
+      <w:pPr>
+        <w:ind w:left="360"/>
+      </w:pPr>
+      <w:r>
+        <w:t>Brawo! Twoja akcja wyczekuje na uczestników!</w:t>
       </w:r>
     </w:p>
     <w:p/>
@@ -1419,43 +1259,207 @@
         <w:pStyle w:val="Nagwek2"/>
       </w:pPr>
       <w:r>
-        <w:t xml:space="preserve">Jak </w:t>
-      </w:r>
-      <w:r>
-        <w:t xml:space="preserve">wziąć </w:t>
+        <w:t xml:space="preserve">Jak wziąć </w:t>
       </w:r>
       <w:r>
         <w:t>udział</w:t>
       </w:r>
       <w:r>
-        <w:t xml:space="preserve"> w akcji wolontariatu?</w:t>
-      </w:r>
-    </w:p>
-    <w:p/>
+        <w:t xml:space="preserve"> w akcji </w:t>
+      </w:r>
+      <w:r>
+        <w:t>pomocy</w:t>
+      </w:r>
+      <w:r>
+        <w:t>?</w:t>
+      </w:r>
+    </w:p>
+    <w:p>
+      <w:pPr>
+        <w:pStyle w:val="Akapitzlist"/>
+        <w:numPr>
+          <w:ilvl w:val="0"/>
+          <w:numId w:val="16"/>
+        </w:numPr>
+      </w:pPr>
+      <w:r>
+        <w:t>Wybierz akcję w której chces</w:t>
+      </w:r>
+      <w:r>
+        <w:t>z uczestniczyć i kliknij na nią</w:t>
+      </w:r>
+    </w:p>
+    <w:p>
+      <w:pPr>
+        <w:pStyle w:val="Akapitzlist"/>
+        <w:numPr>
+          <w:ilvl w:val="0"/>
+          <w:numId w:val="16"/>
+        </w:numPr>
+      </w:pPr>
+      <w:r>
+        <w:t>Jeżeli nie spełniasz wymagań</w:t>
+      </w:r>
+      <w:r>
+        <w:t xml:space="preserve"> wiekowych pojawi się komunikat</w:t>
+      </w:r>
+    </w:p>
+    <w:p>
+      <w:pPr>
+        <w:pStyle w:val="Akapitzlist"/>
+        <w:numPr>
+          <w:ilvl w:val="0"/>
+          <w:numId w:val="16"/>
+        </w:numPr>
+      </w:pPr>
+      <w:r>
+        <w:t xml:space="preserve">Sprawdź czy data </w:t>
+      </w:r>
+      <w:r>
+        <w:t>oraz lokalizacja ci odpowiadają</w:t>
+      </w:r>
+    </w:p>
+    <w:p>
+      <w:pPr>
+        <w:pStyle w:val="Akapitzlist"/>
+        <w:numPr>
+          <w:ilvl w:val="0"/>
+          <w:numId w:val="16"/>
+        </w:numPr>
+      </w:pPr>
+      <w:r>
+        <w:t>Kliknij „Dołącz”</w:t>
+      </w:r>
+      <w:r>
+        <w:t xml:space="preserve"> w prawym dobrym rogu</w:t>
+      </w:r>
+    </w:p>
+    <w:p>
+      <w:pPr>
+        <w:pStyle w:val="Akapitzlist"/>
+        <w:numPr>
+          <w:ilvl w:val="0"/>
+          <w:numId w:val="16"/>
+        </w:numPr>
+      </w:pPr>
+      <w:r>
+        <w:t>W</w:t>
+      </w:r>
+      <w:r>
+        <w:t xml:space="preserve">eź udział w </w:t>
+      </w:r>
+      <w:r>
+        <w:t>wydarzeniu w podanym miejscu i czasie</w:t>
+      </w:r>
+    </w:p>
+    <w:p>
+      <w:pPr>
+        <w:pStyle w:val="Akapitzlist"/>
+        <w:numPr>
+          <w:ilvl w:val="0"/>
+          <w:numId w:val="16"/>
+        </w:numPr>
+      </w:pPr>
+      <w:r>
+        <w:t xml:space="preserve">Zeskanuj plakietkę NFC organizatora, </w:t>
+      </w:r>
+      <w:r>
+        <w:t>aby odebrać swoje Punkty Pomocy</w:t>
+      </w:r>
+    </w:p>
     <w:p>
       <w:pPr>
         <w:pStyle w:val="Nagwek2"/>
       </w:pPr>
       <w:r>
-        <w:t>Co to są Punkty Pomocy?</w:t>
-      </w:r>
-    </w:p>
-    <w:p/>
-    <w:p>
-      <w:pPr>
-        <w:pStyle w:val="Nagwek2"/>
-      </w:pPr>
-      <w:r>
-        <w:t xml:space="preserve">Jak wykorzystać </w:t>
-      </w:r>
-      <w:r>
-        <w:t>Punkty Pomocy?</w:t>
-      </w:r>
-    </w:p>
-    <w:p>
+        <w:t>Czym</w:t>
+      </w:r>
+      <w:r>
+        <w:t xml:space="preserve"> </w:t>
+      </w:r>
       <w:bookmarkStart w:id="0" w:name="_GoBack"/>
       <w:bookmarkEnd w:id="0"/>
-    </w:p>
+      <w:r>
+        <w:t>są Punkty Pomocy?</w:t>
+      </w:r>
+    </w:p>
+    <w:p>
+      <w:pPr>
+        <w:pStyle w:val="Akapitzlist"/>
+        <w:numPr>
+          <w:ilvl w:val="0"/>
+          <w:numId w:val="12"/>
+        </w:numPr>
+      </w:pPr>
+      <w:r>
+        <w:t>Punkty pomocy otrzym</w:t>
+      </w:r>
+      <w:r>
+        <w:t>u</w:t>
+      </w:r>
+      <w:r>
+        <w:t>ją</w:t>
+      </w:r>
+      <w:r>
+        <w:t xml:space="preserve"> wolontariusze za </w:t>
+      </w:r>
+      <w:r>
+        <w:t>udział w wydarzeniu</w:t>
+      </w:r>
+    </w:p>
+    <w:p>
+      <w:pPr>
+        <w:pStyle w:val="Akapitzlist"/>
+        <w:numPr>
+          <w:ilvl w:val="0"/>
+          <w:numId w:val="12"/>
+        </w:numPr>
+      </w:pPr>
+      <w:r>
+        <w:t>Organizator wydarzenia sam określa ilość punktów, jaką przydziela wolontariuszom za udział</w:t>
+      </w:r>
+    </w:p>
+    <w:p>
+      <w:pPr>
+        <w:pStyle w:val="Akapitzlist"/>
+        <w:numPr>
+          <w:ilvl w:val="0"/>
+          <w:numId w:val="12"/>
+        </w:numPr>
+      </w:pPr>
+      <w:r>
+        <w:t xml:space="preserve">Dzięki punktom </w:t>
+      </w:r>
+      <w:proofErr w:type="spellStart"/>
+      <w:r>
+        <w:t>pomagacze</w:t>
+      </w:r>
+      <w:proofErr w:type="spellEnd"/>
+      <w:r>
+        <w:t xml:space="preserve"> otrzymują lepsze miejsca w rankingach</w:t>
+      </w:r>
+    </w:p>
+    <w:p>
+      <w:pPr>
+        <w:pStyle w:val="Akapitzlist"/>
+        <w:numPr>
+          <w:ilvl w:val="0"/>
+          <w:numId w:val="12"/>
+        </w:numPr>
+      </w:pPr>
+      <w:r>
+        <w:t xml:space="preserve">Punkty można wymienić na nagrody u partnerów aplikacji </w:t>
+      </w:r>
+      <w:proofErr w:type="spellStart"/>
+      <w:r>
+        <w:t>Pomagacze</w:t>
+      </w:r>
+      <w:proofErr w:type="spellEnd"/>
+      <w:r>
+        <w:t xml:space="preserve"> (aktualnie szukamy partnerów)</w:t>
+      </w:r>
+    </w:p>
+    <w:p/>
     <w:p/>
     <w:sectPr>
       <w:pgSz w:w="11906" w:h="16838"/>
@@ -1583,6 +1587,95 @@
     </w:lvl>
   </w:abstractNum>
   <w:abstractNum w:abstractNumId="1" w15:restartNumberingAfterBreak="0">
+    <w:nsid w:val="153A1171"/>
+    <w:multiLevelType w:val="hybridMultilevel"/>
+    <w:tmpl w:val="91C6D7AA"/>
+    <w:lvl w:ilvl="0" w:tplc="0415000F">
+      <w:start w:val="1"/>
+      <w:numFmt w:val="decimal"/>
+      <w:lvlText w:val="%1."/>
+      <w:lvlJc w:val="left"/>
+      <w:pPr>
+        <w:ind w:left="720" w:hanging="360"/>
+      </w:pPr>
+      <w:rPr>
+        <w:rFonts w:hint="default"/>
+      </w:rPr>
+    </w:lvl>
+    <w:lvl w:ilvl="1" w:tplc="04150019" w:tentative="1">
+      <w:start w:val="1"/>
+      <w:numFmt w:val="lowerLetter"/>
+      <w:lvlText w:val="%2."/>
+      <w:lvlJc w:val="left"/>
+      <w:pPr>
+        <w:ind w:left="1440" w:hanging="360"/>
+      </w:pPr>
+    </w:lvl>
+    <w:lvl w:ilvl="2" w:tplc="0415001B" w:tentative="1">
+      <w:start w:val="1"/>
+      <w:numFmt w:val="lowerRoman"/>
+      <w:lvlText w:val="%3."/>
+      <w:lvlJc w:val="right"/>
+      <w:pPr>
+        <w:ind w:left="2160" w:hanging="180"/>
+      </w:pPr>
+    </w:lvl>
+    <w:lvl w:ilvl="3" w:tplc="0415000F" w:tentative="1">
+      <w:start w:val="1"/>
+      <w:numFmt w:val="decimal"/>
+      <w:lvlText w:val="%4."/>
+      <w:lvlJc w:val="left"/>
+      <w:pPr>
+        <w:ind w:left="2880" w:hanging="360"/>
+      </w:pPr>
+    </w:lvl>
+    <w:lvl w:ilvl="4" w:tplc="04150019" w:tentative="1">
+      <w:start w:val="1"/>
+      <w:numFmt w:val="lowerLetter"/>
+      <w:lvlText w:val="%5."/>
+      <w:lvlJc w:val="left"/>
+      <w:pPr>
+        <w:ind w:left="3600" w:hanging="360"/>
+      </w:pPr>
+    </w:lvl>
+    <w:lvl w:ilvl="5" w:tplc="0415001B" w:tentative="1">
+      <w:start w:val="1"/>
+      <w:numFmt w:val="lowerRoman"/>
+      <w:lvlText w:val="%6."/>
+      <w:lvlJc w:val="right"/>
+      <w:pPr>
+        <w:ind w:left="4320" w:hanging="180"/>
+      </w:pPr>
+    </w:lvl>
+    <w:lvl w:ilvl="6" w:tplc="0415000F" w:tentative="1">
+      <w:start w:val="1"/>
+      <w:numFmt w:val="decimal"/>
+      <w:lvlText w:val="%7."/>
+      <w:lvlJc w:val="left"/>
+      <w:pPr>
+        <w:ind w:left="5040" w:hanging="360"/>
+      </w:pPr>
+    </w:lvl>
+    <w:lvl w:ilvl="7" w:tplc="04150019" w:tentative="1">
+      <w:start w:val="1"/>
+      <w:numFmt w:val="lowerLetter"/>
+      <w:lvlText w:val="%8."/>
+      <w:lvlJc w:val="left"/>
+      <w:pPr>
+        <w:ind w:left="5760" w:hanging="360"/>
+      </w:pPr>
+    </w:lvl>
+    <w:lvl w:ilvl="8" w:tplc="0415001B" w:tentative="1">
+      <w:start w:val="1"/>
+      <w:numFmt w:val="lowerRoman"/>
+      <w:lvlText w:val="%9."/>
+      <w:lvlJc w:val="right"/>
+      <w:pPr>
+        <w:ind w:left="6480" w:hanging="180"/>
+      </w:pPr>
+    </w:lvl>
+  </w:abstractNum>
+  <w:abstractNum w:abstractNumId="2" w15:restartNumberingAfterBreak="0">
     <w:nsid w:val="20D82B88"/>
     <w:multiLevelType w:val="hybridMultilevel"/>
     <w:tmpl w:val="711A7E0A"/>
@@ -1695,7 +1788,271 @@
       </w:rPr>
     </w:lvl>
   </w:abstractNum>
-  <w:abstractNum w:abstractNumId="2" w15:restartNumberingAfterBreak="0">
+  <w:abstractNum w:abstractNumId="3" w15:restartNumberingAfterBreak="0">
+    <w:nsid w:val="23605460"/>
+    <w:multiLevelType w:val="hybridMultilevel"/>
+    <w:tmpl w:val="708C3CBE"/>
+    <w:lvl w:ilvl="0" w:tplc="8FE8643A">
+      <w:start w:val="1"/>
+      <w:numFmt w:val="decimal"/>
+      <w:lvlText w:val="%1."/>
+      <w:lvlJc w:val="left"/>
+      <w:pPr>
+        <w:ind w:left="1080" w:hanging="360"/>
+      </w:pPr>
+      <w:rPr>
+        <w:rFonts w:hint="default"/>
+      </w:rPr>
+    </w:lvl>
+    <w:lvl w:ilvl="1" w:tplc="04150019" w:tentative="1">
+      <w:start w:val="1"/>
+      <w:numFmt w:val="lowerLetter"/>
+      <w:lvlText w:val="%2."/>
+      <w:lvlJc w:val="left"/>
+      <w:pPr>
+        <w:ind w:left="1800" w:hanging="360"/>
+      </w:pPr>
+    </w:lvl>
+    <w:lvl w:ilvl="2" w:tplc="0415001B" w:tentative="1">
+      <w:start w:val="1"/>
+      <w:numFmt w:val="lowerRoman"/>
+      <w:lvlText w:val="%3."/>
+      <w:lvlJc w:val="right"/>
+      <w:pPr>
+        <w:ind w:left="2520" w:hanging="180"/>
+      </w:pPr>
+    </w:lvl>
+    <w:lvl w:ilvl="3" w:tplc="0415000F" w:tentative="1">
+      <w:start w:val="1"/>
+      <w:numFmt w:val="decimal"/>
+      <w:lvlText w:val="%4."/>
+      <w:lvlJc w:val="left"/>
+      <w:pPr>
+        <w:ind w:left="3240" w:hanging="360"/>
+      </w:pPr>
+    </w:lvl>
+    <w:lvl w:ilvl="4" w:tplc="04150019" w:tentative="1">
+      <w:start w:val="1"/>
+      <w:numFmt w:val="lowerLetter"/>
+      <w:lvlText w:val="%5."/>
+      <w:lvlJc w:val="left"/>
+      <w:pPr>
+        <w:ind w:left="3960" w:hanging="360"/>
+      </w:pPr>
+    </w:lvl>
+    <w:lvl w:ilvl="5" w:tplc="0415001B" w:tentative="1">
+      <w:start w:val="1"/>
+      <w:numFmt w:val="lowerRoman"/>
+      <w:lvlText w:val="%6."/>
+      <w:lvlJc w:val="right"/>
+      <w:pPr>
+        <w:ind w:left="4680" w:hanging="180"/>
+      </w:pPr>
+    </w:lvl>
+    <w:lvl w:ilvl="6" w:tplc="0415000F" w:tentative="1">
+      <w:start w:val="1"/>
+      <w:numFmt w:val="decimal"/>
+      <w:lvlText w:val="%7."/>
+      <w:lvlJc w:val="left"/>
+      <w:pPr>
+        <w:ind w:left="5400" w:hanging="360"/>
+      </w:pPr>
+    </w:lvl>
+    <w:lvl w:ilvl="7" w:tplc="04150019" w:tentative="1">
+      <w:start w:val="1"/>
+      <w:numFmt w:val="lowerLetter"/>
+      <w:lvlText w:val="%8."/>
+      <w:lvlJc w:val="left"/>
+      <w:pPr>
+        <w:ind w:left="6120" w:hanging="360"/>
+      </w:pPr>
+    </w:lvl>
+    <w:lvl w:ilvl="8" w:tplc="0415001B" w:tentative="1">
+      <w:start w:val="1"/>
+      <w:numFmt w:val="lowerRoman"/>
+      <w:lvlText w:val="%9."/>
+      <w:lvlJc w:val="right"/>
+      <w:pPr>
+        <w:ind w:left="6840" w:hanging="180"/>
+      </w:pPr>
+    </w:lvl>
+  </w:abstractNum>
+  <w:abstractNum w:abstractNumId="4" w15:restartNumberingAfterBreak="0">
+    <w:nsid w:val="361B56D0"/>
+    <w:multiLevelType w:val="hybridMultilevel"/>
+    <w:tmpl w:val="3F38AB60"/>
+    <w:lvl w:ilvl="0" w:tplc="0415000F">
+      <w:start w:val="1"/>
+      <w:numFmt w:val="decimal"/>
+      <w:lvlText w:val="%1."/>
+      <w:lvlJc w:val="left"/>
+      <w:pPr>
+        <w:ind w:left="720" w:hanging="360"/>
+      </w:pPr>
+    </w:lvl>
+    <w:lvl w:ilvl="1" w:tplc="04150019" w:tentative="1">
+      <w:start w:val="1"/>
+      <w:numFmt w:val="lowerLetter"/>
+      <w:lvlText w:val="%2."/>
+      <w:lvlJc w:val="left"/>
+      <w:pPr>
+        <w:ind w:left="1440" w:hanging="360"/>
+      </w:pPr>
+    </w:lvl>
+    <w:lvl w:ilvl="2" w:tplc="0415001B" w:tentative="1">
+      <w:start w:val="1"/>
+      <w:numFmt w:val="lowerRoman"/>
+      <w:lvlText w:val="%3."/>
+      <w:lvlJc w:val="right"/>
+      <w:pPr>
+        <w:ind w:left="2160" w:hanging="180"/>
+      </w:pPr>
+    </w:lvl>
+    <w:lvl w:ilvl="3" w:tplc="0415000F" w:tentative="1">
+      <w:start w:val="1"/>
+      <w:numFmt w:val="decimal"/>
+      <w:lvlText w:val="%4."/>
+      <w:lvlJc w:val="left"/>
+      <w:pPr>
+        <w:ind w:left="2880" w:hanging="360"/>
+      </w:pPr>
+    </w:lvl>
+    <w:lvl w:ilvl="4" w:tplc="04150019" w:tentative="1">
+      <w:start w:val="1"/>
+      <w:numFmt w:val="lowerLetter"/>
+      <w:lvlText w:val="%5."/>
+      <w:lvlJc w:val="left"/>
+      <w:pPr>
+        <w:ind w:left="3600" w:hanging="360"/>
+      </w:pPr>
+    </w:lvl>
+    <w:lvl w:ilvl="5" w:tplc="0415001B" w:tentative="1">
+      <w:start w:val="1"/>
+      <w:numFmt w:val="lowerRoman"/>
+      <w:lvlText w:val="%6."/>
+      <w:lvlJc w:val="right"/>
+      <w:pPr>
+        <w:ind w:left="4320" w:hanging="180"/>
+      </w:pPr>
+    </w:lvl>
+    <w:lvl w:ilvl="6" w:tplc="0415000F" w:tentative="1">
+      <w:start w:val="1"/>
+      <w:numFmt w:val="decimal"/>
+      <w:lvlText w:val="%7."/>
+      <w:lvlJc w:val="left"/>
+      <w:pPr>
+        <w:ind w:left="5040" w:hanging="360"/>
+      </w:pPr>
+    </w:lvl>
+    <w:lvl w:ilvl="7" w:tplc="04150019" w:tentative="1">
+      <w:start w:val="1"/>
+      <w:numFmt w:val="lowerLetter"/>
+      <w:lvlText w:val="%8."/>
+      <w:lvlJc w:val="left"/>
+      <w:pPr>
+        <w:ind w:left="5760" w:hanging="360"/>
+      </w:pPr>
+    </w:lvl>
+    <w:lvl w:ilvl="8" w:tplc="0415001B" w:tentative="1">
+      <w:start w:val="1"/>
+      <w:numFmt w:val="lowerRoman"/>
+      <w:lvlText w:val="%9."/>
+      <w:lvlJc w:val="right"/>
+      <w:pPr>
+        <w:ind w:left="6480" w:hanging="180"/>
+      </w:pPr>
+    </w:lvl>
+  </w:abstractNum>
+  <w:abstractNum w:abstractNumId="5" w15:restartNumberingAfterBreak="0">
+    <w:nsid w:val="3FD510F6"/>
+    <w:multiLevelType w:val="hybridMultilevel"/>
+    <w:tmpl w:val="53822024"/>
+    <w:lvl w:ilvl="0" w:tplc="0415000F">
+      <w:start w:val="1"/>
+      <w:numFmt w:val="decimal"/>
+      <w:lvlText w:val="%1."/>
+      <w:lvlJc w:val="left"/>
+      <w:pPr>
+        <w:ind w:left="720" w:hanging="360"/>
+      </w:pPr>
+      <w:rPr>
+        <w:rFonts w:hint="default"/>
+      </w:rPr>
+    </w:lvl>
+    <w:lvl w:ilvl="1" w:tplc="04150019" w:tentative="1">
+      <w:start w:val="1"/>
+      <w:numFmt w:val="lowerLetter"/>
+      <w:lvlText w:val="%2."/>
+      <w:lvlJc w:val="left"/>
+      <w:pPr>
+        <w:ind w:left="1440" w:hanging="360"/>
+      </w:pPr>
+    </w:lvl>
+    <w:lvl w:ilvl="2" w:tplc="0415001B" w:tentative="1">
+      <w:start w:val="1"/>
+      <w:numFmt w:val="lowerRoman"/>
+      <w:lvlText w:val="%3."/>
+      <w:lvlJc w:val="right"/>
+      <w:pPr>
+        <w:ind w:left="2160" w:hanging="180"/>
+      </w:pPr>
+    </w:lvl>
+    <w:lvl w:ilvl="3" w:tplc="0415000F" w:tentative="1">
+      <w:start w:val="1"/>
+      <w:numFmt w:val="decimal"/>
+      <w:lvlText w:val="%4."/>
+      <w:lvlJc w:val="left"/>
+      <w:pPr>
+        <w:ind w:left="2880" w:hanging="360"/>
+      </w:pPr>
+    </w:lvl>
+    <w:lvl w:ilvl="4" w:tplc="04150019" w:tentative="1">
+      <w:start w:val="1"/>
+      <w:numFmt w:val="lowerLetter"/>
+      <w:lvlText w:val="%5."/>
+      <w:lvlJc w:val="left"/>
+      <w:pPr>
+        <w:ind w:left="3600" w:hanging="360"/>
+      </w:pPr>
+    </w:lvl>
+    <w:lvl w:ilvl="5" w:tplc="0415001B" w:tentative="1">
+      <w:start w:val="1"/>
+      <w:numFmt w:val="lowerRoman"/>
+      <w:lvlText w:val="%6."/>
+      <w:lvlJc w:val="right"/>
+      <w:pPr>
+        <w:ind w:left="4320" w:hanging="180"/>
+      </w:pPr>
+    </w:lvl>
+    <w:lvl w:ilvl="6" w:tplc="0415000F" w:tentative="1">
+      <w:start w:val="1"/>
+      <w:numFmt w:val="decimal"/>
+      <w:lvlText w:val="%7."/>
+      <w:lvlJc w:val="left"/>
+      <w:pPr>
+        <w:ind w:left="5040" w:hanging="360"/>
+      </w:pPr>
+    </w:lvl>
+    <w:lvl w:ilvl="7" w:tplc="04150019" w:tentative="1">
+      <w:start w:val="1"/>
+      <w:numFmt w:val="lowerLetter"/>
+      <w:lvlText w:val="%8."/>
+      <w:lvlJc w:val="left"/>
+      <w:pPr>
+        <w:ind w:left="5760" w:hanging="360"/>
+      </w:pPr>
+    </w:lvl>
+    <w:lvl w:ilvl="8" w:tplc="0415001B" w:tentative="1">
+      <w:start w:val="1"/>
+      <w:numFmt w:val="lowerRoman"/>
+      <w:lvlText w:val="%9."/>
+      <w:lvlJc w:val="right"/>
+      <w:pPr>
+        <w:ind w:left="6480" w:hanging="180"/>
+      </w:pPr>
+    </w:lvl>
+  </w:abstractNum>
+  <w:abstractNum w:abstractNumId="6" w15:restartNumberingAfterBreak="0">
     <w:nsid w:val="40220B6F"/>
     <w:multiLevelType w:val="hybridMultilevel"/>
     <w:tmpl w:val="B0541F88"/>
@@ -1808,7 +2165,7 @@
       </w:rPr>
     </w:lvl>
   </w:abstractNum>
-  <w:abstractNum w:abstractNumId="3" w15:restartNumberingAfterBreak="0">
+  <w:abstractNum w:abstractNumId="7" w15:restartNumberingAfterBreak="0">
     <w:nsid w:val="487C0DA9"/>
     <w:multiLevelType w:val="hybridMultilevel"/>
     <w:tmpl w:val="82708400"/>
@@ -1921,7 +2278,7 @@
       </w:rPr>
     </w:lvl>
   </w:abstractNum>
-  <w:abstractNum w:abstractNumId="4" w15:restartNumberingAfterBreak="0">
+  <w:abstractNum w:abstractNumId="8" w15:restartNumberingAfterBreak="0">
     <w:nsid w:val="58B3077F"/>
     <w:multiLevelType w:val="hybridMultilevel"/>
     <w:tmpl w:val="60E6C6E4"/>
@@ -2034,7 +2391,7 @@
       </w:rPr>
     </w:lvl>
   </w:abstractNum>
-  <w:abstractNum w:abstractNumId="5" w15:restartNumberingAfterBreak="0">
+  <w:abstractNum w:abstractNumId="9" w15:restartNumberingAfterBreak="0">
     <w:nsid w:val="5A2F7920"/>
     <w:multiLevelType w:val="hybridMultilevel"/>
     <w:tmpl w:val="DFEE53A2"/>
@@ -2147,7 +2504,7 @@
       </w:rPr>
     </w:lvl>
   </w:abstractNum>
-  <w:abstractNum w:abstractNumId="6" w15:restartNumberingAfterBreak="0">
+  <w:abstractNum w:abstractNumId="10" w15:restartNumberingAfterBreak="0">
     <w:nsid w:val="66A508DF"/>
     <w:multiLevelType w:val="hybridMultilevel"/>
     <w:tmpl w:val="132A9A14"/>
@@ -2260,7 +2617,7 @@
       </w:rPr>
     </w:lvl>
   </w:abstractNum>
-  <w:abstractNum w:abstractNumId="7" w15:restartNumberingAfterBreak="0">
+  <w:abstractNum w:abstractNumId="11" w15:restartNumberingAfterBreak="0">
     <w:nsid w:val="675744CA"/>
     <w:multiLevelType w:val="hybridMultilevel"/>
     <w:tmpl w:val="6A1E5FCA"/>
@@ -2373,7 +2730,7 @@
       </w:rPr>
     </w:lvl>
   </w:abstractNum>
-  <w:abstractNum w:abstractNumId="8" w15:restartNumberingAfterBreak="0">
+  <w:abstractNum w:abstractNumId="12" w15:restartNumberingAfterBreak="0">
     <w:nsid w:val="694E32FA"/>
     <w:multiLevelType w:val="hybridMultilevel"/>
     <w:tmpl w:val="A754F44A"/>
@@ -2486,7 +2843,96 @@
       </w:rPr>
     </w:lvl>
   </w:abstractNum>
-  <w:abstractNum w:abstractNumId="9" w15:restartNumberingAfterBreak="0">
+  <w:abstractNum w:abstractNumId="13" w15:restartNumberingAfterBreak="0">
+    <w:nsid w:val="69ED69C8"/>
+    <w:multiLevelType w:val="hybridMultilevel"/>
+    <w:tmpl w:val="51D480EE"/>
+    <w:lvl w:ilvl="0" w:tplc="0415000F">
+      <w:start w:val="1"/>
+      <w:numFmt w:val="decimal"/>
+      <w:lvlText w:val="%1."/>
+      <w:lvlJc w:val="left"/>
+      <w:pPr>
+        <w:ind w:left="720" w:hanging="360"/>
+      </w:pPr>
+      <w:rPr>
+        <w:rFonts w:hint="default"/>
+      </w:rPr>
+    </w:lvl>
+    <w:lvl w:ilvl="1" w:tplc="04150019" w:tentative="1">
+      <w:start w:val="1"/>
+      <w:numFmt w:val="lowerLetter"/>
+      <w:lvlText w:val="%2."/>
+      <w:lvlJc w:val="left"/>
+      <w:pPr>
+        <w:ind w:left="1440" w:hanging="360"/>
+      </w:pPr>
+    </w:lvl>
+    <w:lvl w:ilvl="2" w:tplc="0415001B" w:tentative="1">
+      <w:start w:val="1"/>
+      <w:numFmt w:val="lowerRoman"/>
+      <w:lvlText w:val="%3."/>
+      <w:lvlJc w:val="right"/>
+      <w:pPr>
+        <w:ind w:left="2160" w:hanging="180"/>
+      </w:pPr>
+    </w:lvl>
+    <w:lvl w:ilvl="3" w:tplc="0415000F" w:tentative="1">
+      <w:start w:val="1"/>
+      <w:numFmt w:val="decimal"/>
+      <w:lvlText w:val="%4."/>
+      <w:lvlJc w:val="left"/>
+      <w:pPr>
+        <w:ind w:left="2880" w:hanging="360"/>
+      </w:pPr>
+    </w:lvl>
+    <w:lvl w:ilvl="4" w:tplc="04150019" w:tentative="1">
+      <w:start w:val="1"/>
+      <w:numFmt w:val="lowerLetter"/>
+      <w:lvlText w:val="%5."/>
+      <w:lvlJc w:val="left"/>
+      <w:pPr>
+        <w:ind w:left="3600" w:hanging="360"/>
+      </w:pPr>
+    </w:lvl>
+    <w:lvl w:ilvl="5" w:tplc="0415001B" w:tentative="1">
+      <w:start w:val="1"/>
+      <w:numFmt w:val="lowerRoman"/>
+      <w:lvlText w:val="%6."/>
+      <w:lvlJc w:val="right"/>
+      <w:pPr>
+        <w:ind w:left="4320" w:hanging="180"/>
+      </w:pPr>
+    </w:lvl>
+    <w:lvl w:ilvl="6" w:tplc="0415000F" w:tentative="1">
+      <w:start w:val="1"/>
+      <w:numFmt w:val="decimal"/>
+      <w:lvlText w:val="%7."/>
+      <w:lvlJc w:val="left"/>
+      <w:pPr>
+        <w:ind w:left="5040" w:hanging="360"/>
+      </w:pPr>
+    </w:lvl>
+    <w:lvl w:ilvl="7" w:tplc="04150019" w:tentative="1">
+      <w:start w:val="1"/>
+      <w:numFmt w:val="lowerLetter"/>
+      <w:lvlText w:val="%8."/>
+      <w:lvlJc w:val="left"/>
+      <w:pPr>
+        <w:ind w:left="5760" w:hanging="360"/>
+      </w:pPr>
+    </w:lvl>
+    <w:lvl w:ilvl="8" w:tplc="0415001B" w:tentative="1">
+      <w:start w:val="1"/>
+      <w:numFmt w:val="lowerRoman"/>
+      <w:lvlText w:val="%9."/>
+      <w:lvlJc w:val="right"/>
+      <w:pPr>
+        <w:ind w:left="6480" w:hanging="180"/>
+      </w:pPr>
+    </w:lvl>
+  </w:abstractNum>
+  <w:abstractNum w:abstractNumId="14" w15:restartNumberingAfterBreak="0">
     <w:nsid w:val="71412015"/>
     <w:multiLevelType w:val="hybridMultilevel"/>
     <w:tmpl w:val="D9C021BE"/>
@@ -2599,7 +3045,7 @@
       </w:rPr>
     </w:lvl>
   </w:abstractNum>
-  <w:abstractNum w:abstractNumId="10" w15:restartNumberingAfterBreak="0">
+  <w:abstractNum w:abstractNumId="15" w15:restartNumberingAfterBreak="0">
     <w:nsid w:val="7DCE137D"/>
     <w:multiLevelType w:val="hybridMultilevel"/>
     <w:tmpl w:val="B51A3A30"/>
@@ -2712,7 +3158,7 @@
       </w:rPr>
     </w:lvl>
   </w:abstractNum>
-  <w:abstractNum w:abstractNumId="11" w15:restartNumberingAfterBreak="0">
+  <w:abstractNum w:abstractNumId="16" w15:restartNumberingAfterBreak="0">
     <w:nsid w:val="7E2057A8"/>
     <w:multiLevelType w:val="hybridMultilevel"/>
     <w:tmpl w:val="17FC827A"/>
@@ -2826,40 +3272,55 @@
     </w:lvl>
   </w:abstractNum>
   <w:num w:numId="1">
-    <w:abstractNumId w:val="3"/>
+    <w:abstractNumId w:val="7"/>
   </w:num>
   <w:num w:numId="2">
     <w:abstractNumId w:val="0"/>
   </w:num>
   <w:num w:numId="3">
+    <w:abstractNumId w:val="14"/>
+  </w:num>
+  <w:num w:numId="4">
+    <w:abstractNumId w:val="11"/>
+  </w:num>
+  <w:num w:numId="5">
+    <w:abstractNumId w:val="6"/>
+  </w:num>
+  <w:num w:numId="6">
+    <w:abstractNumId w:val="8"/>
+  </w:num>
+  <w:num w:numId="7">
+    <w:abstractNumId w:val="16"/>
+  </w:num>
+  <w:num w:numId="8">
+    <w:abstractNumId w:val="2"/>
+  </w:num>
+  <w:num w:numId="9">
+    <w:abstractNumId w:val="10"/>
+  </w:num>
+  <w:num w:numId="10">
+    <w:abstractNumId w:val="12"/>
+  </w:num>
+  <w:num w:numId="11">
     <w:abstractNumId w:val="9"/>
   </w:num>
-  <w:num w:numId="4">
-    <w:abstractNumId w:val="7"/>
+  <w:num w:numId="12">
+    <w:abstractNumId w:val="15"/>
   </w:num>
-  <w:num w:numId="5">
-    <w:abstractNumId w:val="2"/>
-  </w:num>
-  <w:num w:numId="6">
-    <w:abstractNumId w:val="4"/>
-  </w:num>
-  <w:num w:numId="7">
-    <w:abstractNumId w:val="11"/>
-  </w:num>
-  <w:num w:numId="8">
+  <w:num w:numId="13">
     <w:abstractNumId w:val="1"/>
   </w:num>
-  <w:num w:numId="9">
-    <w:abstractNumId w:val="6"/>
-  </w:num>
-  <w:num w:numId="10">
-    <w:abstractNumId w:val="8"/>
-  </w:num>
-  <w:num w:numId="11">
+  <w:num w:numId="14">
     <w:abstractNumId w:val="5"/>
   </w:num>
-  <w:num w:numId="12">
-    <w:abstractNumId w:val="10"/>
+  <w:num w:numId="15">
+    <w:abstractNumId w:val="3"/>
+  </w:num>
+  <w:num w:numId="16">
+    <w:abstractNumId w:val="13"/>
+  </w:num>
+  <w:num w:numId="17">
+    <w:abstractNumId w:val="4"/>
   </w:num>
 </w:numbering>
 </file>
@@ -3700,4 +4161,16 @@
     </a:ext>
   </a:extLst>
 </a:theme>
+</file>
+
+<file path=customXml/item1.xml><?xml version="1.0" encoding="utf-8"?>
+<b:Sources xmlns:b="http://schemas.openxmlformats.org/officeDocument/2006/bibliography" xmlns="http://schemas.openxmlformats.org/officeDocument/2006/bibliography" SelectedStyle="\APASixthEditionOfficeOnline.xsl" StyleName="APA" Version="6"/>
+</file>
+
+<file path=customXml/itemProps1.xml><?xml version="1.0" encoding="utf-8"?>
+<ds:datastoreItem xmlns:ds="http://schemas.openxmlformats.org/officeDocument/2006/customXml" ds:itemID="{5556D3C1-B562-4C46-A041-07978644D0B3}">
+  <ds:schemaRefs>
+    <ds:schemaRef ds:uri="http://schemas.openxmlformats.org/officeDocument/2006/bibliography"/>
+  </ds:schemaRefs>
+</ds:datastoreItem>
 </file>
</xml_diff>